<commit_message>
all test cases from Test Suite 10.3 were marked as «Passed»
</commit_message>
<xml_diff>
--- a/lab10/TestSuite/TS_10_3.docx
+++ b/lab10/TestSuite/TS_10_3.docx
@@ -15,7 +15,6 @@
         </w:rPr>
       </w:pPr>
       <w:bookmarkStart w:id="0" w:name="_Hlk99041079"/>
-      <w:proofErr w:type="spellStart"/>
       <w:r>
         <w:rPr>
           <w:b/>
@@ -25,7 +24,6 @@
         </w:rPr>
         <w:t>TestSuite</w:t>
       </w:r>
-      <w:proofErr w:type="spellEnd"/>
       <w:r>
         <w:rPr>
           <w:b/>
@@ -140,7 +138,6 @@
                 <w:lang w:val="uk-UA"/>
               </w:rPr>
             </w:pPr>
-            <w:proofErr w:type="spellStart"/>
             <w:r>
               <w:rPr>
                 <w:rFonts w:ascii="Courier New" w:eastAsia="Courier New" w:hAnsi="Courier New" w:cs="Courier New"/>
@@ -148,49 +145,8 @@
                 <w:szCs w:val="24"/>
                 <w:lang w:val="uk-UA"/>
               </w:rPr>
-              <w:t>Artifact</w:t>
-            </w:r>
-            <w:proofErr w:type="spellEnd"/>
-            <w:r>
-              <w:rPr>
-                <w:rFonts w:ascii="Courier New" w:eastAsia="Courier New" w:hAnsi="Courier New" w:cs="Courier New"/>
-                <w:sz w:val="24"/>
-                <w:szCs w:val="24"/>
-                <w:lang w:val="uk-UA"/>
-              </w:rPr>
-              <w:t xml:space="preserve">: </w:t>
-            </w:r>
-            <w:proofErr w:type="spellStart"/>
-            <w:r>
-              <w:rPr>
-                <w:rFonts w:ascii="Courier New" w:eastAsia="Courier New" w:hAnsi="Courier New" w:cs="Courier New"/>
-                <w:sz w:val="24"/>
-                <w:szCs w:val="24"/>
-                <w:lang w:val="uk-UA"/>
-              </w:rPr>
-              <w:t>Test</w:t>
-            </w:r>
-            <w:proofErr w:type="spellEnd"/>
-            <w:r>
-              <w:rPr>
-                <w:rFonts w:ascii="Courier New" w:eastAsia="Courier New" w:hAnsi="Courier New" w:cs="Courier New"/>
-                <w:sz w:val="24"/>
-                <w:szCs w:val="24"/>
-                <w:lang w:val="uk-UA"/>
-              </w:rPr>
-              <w:t xml:space="preserve"> </w:t>
-            </w:r>
-            <w:proofErr w:type="spellStart"/>
-            <w:r>
-              <w:rPr>
-                <w:rFonts w:ascii="Courier New" w:eastAsia="Courier New" w:hAnsi="Courier New" w:cs="Courier New"/>
-                <w:sz w:val="24"/>
-                <w:szCs w:val="24"/>
-                <w:lang w:val="uk-UA"/>
-              </w:rPr>
-              <w:t>Suite</w:t>
-            </w:r>
-            <w:proofErr w:type="spellEnd"/>
+              <w:t>Artifact: Test Suite</w:t>
+            </w:r>
           </w:p>
         </w:tc>
         <w:tc>
@@ -242,7 +198,6 @@
                 <w:lang w:val="uk-UA"/>
               </w:rPr>
             </w:pPr>
-            <w:proofErr w:type="spellStart"/>
             <w:r>
               <w:rPr>
                 <w:rFonts w:ascii="Arial" w:hAnsi="Arial" w:cs="Arial"/>
@@ -251,53 +206,8 @@
                 <w:szCs w:val="22"/>
                 <w:lang w:val="uk-UA"/>
               </w:rPr>
-              <w:t>Test</w:t>
-            </w:r>
-            <w:proofErr w:type="spellEnd"/>
-            <w:r>
-              <w:rPr>
-                <w:rFonts w:ascii="Arial" w:hAnsi="Arial" w:cs="Arial"/>
-                <w:b/>
-                <w:sz w:val="22"/>
-                <w:szCs w:val="22"/>
-                <w:lang w:val="uk-UA"/>
-              </w:rPr>
-              <w:t xml:space="preserve"> </w:t>
-            </w:r>
-            <w:proofErr w:type="spellStart"/>
-            <w:r>
-              <w:rPr>
-                <w:rFonts w:ascii="Arial" w:hAnsi="Arial" w:cs="Arial"/>
-                <w:b/>
-                <w:sz w:val="22"/>
-                <w:szCs w:val="22"/>
-                <w:lang w:val="uk-UA"/>
-              </w:rPr>
-              <w:t>Suite</w:t>
-            </w:r>
-            <w:proofErr w:type="spellEnd"/>
-            <w:r>
-              <w:rPr>
-                <w:rFonts w:ascii="Arial" w:hAnsi="Arial" w:cs="Arial"/>
-                <w:b/>
-                <w:sz w:val="22"/>
-                <w:szCs w:val="22"/>
-                <w:lang w:val="uk-UA"/>
-              </w:rPr>
-              <w:t xml:space="preserve"> </w:t>
-            </w:r>
-            <w:proofErr w:type="spellStart"/>
-            <w:r>
-              <w:rPr>
-                <w:rFonts w:ascii="Arial" w:hAnsi="Arial" w:cs="Arial"/>
-                <w:b/>
-                <w:sz w:val="22"/>
-                <w:szCs w:val="22"/>
-                <w:lang w:val="uk-UA"/>
-              </w:rPr>
-              <w:t>Description</w:t>
-            </w:r>
-            <w:proofErr w:type="spellEnd"/>
+              <w:t>Test Suite Description</w:t>
+            </w:r>
           </w:p>
         </w:tc>
         <w:tc>
@@ -400,7 +310,6 @@
                 <w:szCs w:val="24"/>
               </w:rPr>
             </w:pPr>
-            <w:proofErr w:type="spellStart"/>
             <w:r>
               <w:rPr>
                 <w:rFonts w:ascii="Courier New" w:eastAsia="Courier New" w:hAnsi="Courier New" w:cs="Courier New"/>
@@ -408,17 +317,7 @@
                 <w:szCs w:val="24"/>
                 <w:lang w:val="uk-UA"/>
               </w:rPr>
-              <w:t>Date</w:t>
-            </w:r>
-            <w:proofErr w:type="spellEnd"/>
-            <w:r>
-              <w:rPr>
-                <w:rFonts w:ascii="Courier New" w:eastAsia="Courier New" w:hAnsi="Courier New" w:cs="Courier New"/>
-                <w:sz w:val="24"/>
-                <w:szCs w:val="24"/>
-                <w:lang w:val="uk-UA"/>
-              </w:rPr>
-              <w:t xml:space="preserve">: </w:t>
+              <w:t xml:space="preserve">Date: </w:t>
             </w:r>
             <w:r>
               <w:rPr>
@@ -498,25 +397,7 @@
                 <w:szCs w:val="24"/>
                 <w:lang w:val="uk-UA"/>
               </w:rPr>
-              <w:t xml:space="preserve">Назва </w:t>
-            </w:r>
-            <w:proofErr w:type="spellStart"/>
-            <w:r>
-              <w:rPr>
-                <w:sz w:val="24"/>
-                <w:szCs w:val="24"/>
-                <w:lang w:val="uk-UA"/>
-              </w:rPr>
-              <w:t>проекта</w:t>
-            </w:r>
-            <w:proofErr w:type="spellEnd"/>
-            <w:r>
-              <w:rPr>
-                <w:sz w:val="24"/>
-                <w:szCs w:val="24"/>
-                <w:lang w:val="uk-UA"/>
-              </w:rPr>
-              <w:t xml:space="preserve">/ПЗ / </w:t>
+              <w:t xml:space="preserve">Назва проекта/ПЗ / </w:t>
             </w:r>
           </w:p>
           <w:p>
@@ -777,25 +658,7 @@
                 <w:szCs w:val="24"/>
                 <w:lang w:val="uk-UA"/>
               </w:rPr>
-              <w:t>Автор тест-</w:t>
-            </w:r>
-            <w:proofErr w:type="spellStart"/>
-            <w:r>
-              <w:rPr>
-                <w:sz w:val="24"/>
-                <w:szCs w:val="24"/>
-                <w:lang w:val="uk-UA"/>
-              </w:rPr>
-              <w:t>сьюта</w:t>
-            </w:r>
-            <w:proofErr w:type="spellEnd"/>
-            <w:r>
-              <w:rPr>
-                <w:sz w:val="24"/>
-                <w:szCs w:val="24"/>
-                <w:lang w:val="uk-UA"/>
-              </w:rPr>
-              <w:t xml:space="preserve"> </w:t>
+              <w:t xml:space="preserve">Автор тест-сьюта </w:t>
             </w:r>
             <w:r>
               <w:rPr>
@@ -817,7 +680,6 @@
                 <w:lang w:val="uk-UA"/>
               </w:rPr>
             </w:pPr>
-            <w:proofErr w:type="spellStart"/>
             <w:r>
               <w:rPr>
                 <w:rFonts w:ascii="Arial" w:hAnsi="Arial" w:cs="Arial"/>
@@ -826,53 +688,8 @@
                 <w:szCs w:val="22"/>
                 <w:lang w:val="uk-UA"/>
               </w:rPr>
-              <w:t>Test</w:t>
-            </w:r>
-            <w:proofErr w:type="spellEnd"/>
-            <w:r>
-              <w:rPr>
-                <w:rFonts w:ascii="Arial" w:hAnsi="Arial" w:cs="Arial"/>
-                <w:b/>
-                <w:sz w:val="22"/>
-                <w:szCs w:val="22"/>
-                <w:lang w:val="uk-UA"/>
-              </w:rPr>
-              <w:t xml:space="preserve"> </w:t>
-            </w:r>
-            <w:proofErr w:type="spellStart"/>
-            <w:r>
-              <w:rPr>
-                <w:rFonts w:ascii="Arial" w:hAnsi="Arial" w:cs="Arial"/>
-                <w:b/>
-                <w:sz w:val="22"/>
-                <w:szCs w:val="22"/>
-                <w:lang w:val="uk-UA"/>
-              </w:rPr>
-              <w:t>Suite</w:t>
-            </w:r>
-            <w:proofErr w:type="spellEnd"/>
-            <w:r>
-              <w:rPr>
-                <w:rFonts w:ascii="Arial" w:hAnsi="Arial" w:cs="Arial"/>
-                <w:b/>
-                <w:sz w:val="22"/>
-                <w:szCs w:val="22"/>
-                <w:lang w:val="uk-UA"/>
-              </w:rPr>
-              <w:t xml:space="preserve"> </w:t>
-            </w:r>
-            <w:proofErr w:type="spellStart"/>
-            <w:r>
-              <w:rPr>
-                <w:rFonts w:ascii="Arial" w:hAnsi="Arial" w:cs="Arial"/>
-                <w:b/>
-                <w:sz w:val="22"/>
-                <w:szCs w:val="22"/>
-                <w:lang w:val="uk-UA"/>
-              </w:rPr>
-              <w:t>Author</w:t>
-            </w:r>
-            <w:proofErr w:type="spellEnd"/>
+              <w:t>Test Suite Author</w:t>
+            </w:r>
           </w:p>
         </w:tc>
         <w:tc>
@@ -1121,7 +938,6 @@
                 <w:lang w:val="uk-UA"/>
               </w:rPr>
             </w:pPr>
-            <w:proofErr w:type="spellStart"/>
             <w:r>
               <w:rPr>
                 <w:rFonts w:ascii="Arial" w:hAnsi="Arial" w:cs="Arial"/>
@@ -1130,40 +946,7 @@
                 <w:szCs w:val="22"/>
                 <w:lang w:val="uk-UA"/>
               </w:rPr>
-              <w:t>Test</w:t>
-            </w:r>
-            <w:proofErr w:type="spellEnd"/>
-            <w:r>
-              <w:rPr>
-                <w:rFonts w:ascii="Arial" w:hAnsi="Arial" w:cs="Arial"/>
-                <w:b/>
-                <w:sz w:val="22"/>
-                <w:szCs w:val="22"/>
-                <w:lang w:val="uk-UA"/>
-              </w:rPr>
-              <w:t xml:space="preserve"> </w:t>
-            </w:r>
-            <w:proofErr w:type="spellStart"/>
-            <w:r>
-              <w:rPr>
-                <w:rFonts w:ascii="Arial" w:hAnsi="Arial" w:cs="Arial"/>
-                <w:b/>
-                <w:sz w:val="22"/>
-                <w:szCs w:val="22"/>
-                <w:lang w:val="uk-UA"/>
-              </w:rPr>
-              <w:t>Case</w:t>
-            </w:r>
-            <w:proofErr w:type="spellEnd"/>
-            <w:r>
-              <w:rPr>
-                <w:rFonts w:ascii="Arial" w:hAnsi="Arial" w:cs="Arial"/>
-                <w:b/>
-                <w:sz w:val="22"/>
-                <w:szCs w:val="22"/>
-                <w:lang w:val="uk-UA"/>
-              </w:rPr>
-              <w:t xml:space="preserve"> ID</w:t>
+              <w:t>Test Case ID</w:t>
             </w:r>
           </w:p>
         </w:tc>
@@ -1276,7 +1059,6 @@
                 <w:lang w:val="uk-UA"/>
               </w:rPr>
             </w:pPr>
-            <w:proofErr w:type="spellStart"/>
             <w:r>
               <w:rPr>
                 <w:rFonts w:ascii="Arial" w:hAnsi="Arial" w:cs="Arial"/>
@@ -1285,31 +1067,8 @@
                 <w:szCs w:val="22"/>
                 <w:lang w:val="uk-UA"/>
               </w:rPr>
-              <w:t>Expected</w:t>
-            </w:r>
-            <w:proofErr w:type="spellEnd"/>
-            <w:r>
-              <w:rPr>
-                <w:rFonts w:ascii="Arial" w:hAnsi="Arial" w:cs="Arial"/>
-                <w:b/>
-                <w:sz w:val="22"/>
-                <w:szCs w:val="22"/>
-                <w:lang w:val="uk-UA"/>
-              </w:rPr>
-              <w:t xml:space="preserve"> </w:t>
-            </w:r>
-            <w:proofErr w:type="spellStart"/>
-            <w:r>
-              <w:rPr>
-                <w:rFonts w:ascii="Arial" w:hAnsi="Arial" w:cs="Arial"/>
-                <w:b/>
-                <w:sz w:val="22"/>
-                <w:szCs w:val="22"/>
-                <w:lang w:val="uk-UA"/>
-              </w:rPr>
-              <w:t>Result</w:t>
-            </w:r>
-            <w:proofErr w:type="spellEnd"/>
+              <w:t>Expected Result</w:t>
+            </w:r>
           </w:p>
         </w:tc>
         <w:tc>
@@ -1344,7 +1103,6 @@
                 <w:lang w:val="uk-UA"/>
               </w:rPr>
             </w:pPr>
-            <w:proofErr w:type="spellStart"/>
             <w:r>
               <w:rPr>
                 <w:rFonts w:ascii="Arial" w:hAnsi="Arial" w:cs="Arial"/>
@@ -1353,31 +1111,8 @@
                 <w:szCs w:val="22"/>
                 <w:lang w:val="uk-UA"/>
               </w:rPr>
-              <w:t>Test</w:t>
-            </w:r>
-            <w:proofErr w:type="spellEnd"/>
-            <w:r>
-              <w:rPr>
-                <w:rFonts w:ascii="Arial" w:hAnsi="Arial" w:cs="Arial"/>
-                <w:b/>
-                <w:sz w:val="22"/>
-                <w:szCs w:val="22"/>
-                <w:lang w:val="uk-UA"/>
-              </w:rPr>
-              <w:t xml:space="preserve"> </w:t>
-            </w:r>
-            <w:proofErr w:type="spellStart"/>
-            <w:r>
-              <w:rPr>
-                <w:rFonts w:ascii="Arial" w:hAnsi="Arial" w:cs="Arial"/>
-                <w:b/>
-                <w:sz w:val="22"/>
-                <w:szCs w:val="22"/>
-                <w:lang w:val="uk-UA"/>
-              </w:rPr>
-              <w:t>Result</w:t>
-            </w:r>
-            <w:proofErr w:type="spellEnd"/>
+              <w:t>Test Result</w:t>
+            </w:r>
           </w:p>
         </w:tc>
       </w:tr>
@@ -1578,7 +1313,6 @@
               </w:rPr>
               <w:t xml:space="preserve">результату виконання функції </w:t>
             </w:r>
-            <w:proofErr w:type="spellStart"/>
             <w:r>
               <w:rPr>
                 <w:rFonts w:ascii="Arial" w:eastAsia="Courier New" w:hAnsi="Arial" w:cs="Arial"/>
@@ -1587,7 +1321,6 @@
               </w:rPr>
               <w:t>s_calculation</w:t>
             </w:r>
-            <w:proofErr w:type="spellEnd"/>
           </w:p>
         </w:tc>
         <w:tc>
@@ -1792,6 +1525,14 @@
                 <w:szCs w:val="20"/>
               </w:rPr>
             </w:pPr>
+            <w:r>
+              <w:rPr>
+                <w:rFonts w:ascii="Arial" w:hAnsi="Arial" w:cs="Arial"/>
+                <w:sz w:val="20"/>
+                <w:szCs w:val="20"/>
+              </w:rPr>
+              <w:t>Passed</w:t>
+            </w:r>
           </w:p>
         </w:tc>
       </w:tr>
@@ -2171,6 +1912,14 @@
                 <w:szCs w:val="20"/>
               </w:rPr>
             </w:pPr>
+            <w:r>
+              <w:rPr>
+                <w:rFonts w:ascii="Arial" w:hAnsi="Arial" w:cs="Arial"/>
+                <w:sz w:val="20"/>
+                <w:szCs w:val="20"/>
+              </w:rPr>
+              <w:t>Passed</w:t>
+            </w:r>
           </w:p>
         </w:tc>
       </w:tr>
@@ -2527,6 +2276,14 @@
                 <w:szCs w:val="20"/>
               </w:rPr>
             </w:pPr>
+            <w:r>
+              <w:rPr>
+                <w:rFonts w:ascii="Arial" w:hAnsi="Arial" w:cs="Arial"/>
+                <w:sz w:val="20"/>
+                <w:szCs w:val="20"/>
+              </w:rPr>
+              <w:t>Passed</w:t>
+            </w:r>
           </w:p>
         </w:tc>
       </w:tr>
@@ -3025,6 +2782,15 @@
                 <w:szCs w:val="20"/>
               </w:rPr>
             </w:pPr>
+            <w:r>
+              <w:rPr>
+                <w:rFonts w:ascii="Arial" w:hAnsi="Arial" w:cs="Arial"/>
+                <w:sz w:val="20"/>
+                <w:szCs w:val="20"/>
+              </w:rPr>
+              <w:lastRenderedPageBreak/>
+              <w:t>Passed</w:t>
+            </w:r>
           </w:p>
         </w:tc>
       </w:tr>

</xml_diff>